<commit_message>
Dani pushed her progress
</commit_message>
<xml_diff>
--- a/documents/DaniGargya_MA_results_jun24.docx
+++ b/documents/DaniGargya_MA_results_jun24.docx
@@ -21,19 +21,22 @@
         <w:pStyle w:val="Heading2"/>
       </w:pPr>
       <w:r>
-        <w:t>Sustainability competences</w:t>
-      </w:r>
-      <w:r>
-        <w:t xml:space="preserve"> (TPB)</w:t>
-      </w:r>
-      <w:r>
-        <w:t xml:space="preserve"> over time and level of involvement (Research Question 1</w:t>
-      </w:r>
-      <w:r>
-        <w:t>a and b</w:t>
-      </w:r>
-      <w:r>
-        <w:t>)</w:t>
+        <w:t>Sustainability competenc</w:t>
+      </w:r>
+      <w:r>
+        <w:t>i</w:t>
+      </w:r>
+      <w:r>
+        <w:t>es</w:t>
+      </w:r>
+      <w:r>
+        <w:t xml:space="preserve"> </w:t>
+      </w:r>
+      <w:r>
+        <w:t>as sustainability attitude and sustainability behaviour (TPB-based)</w:t>
+      </w:r>
+      <w:r>
+        <w:t xml:space="preserve"> (Research Question 1)</w:t>
       </w:r>
     </w:p>
     <w:p>
@@ -44,7 +47,13 @@
         <w:t>Contrary to my predictions, I found that</w:t>
       </w:r>
       <w:r>
-        <w:t xml:space="preserve"> sustainability competences remained the same or decreased </w:t>
+        <w:t xml:space="preserve"> sustainability competenc</w:t>
+      </w:r>
+      <w:r>
+        <w:t>i</w:t>
+      </w:r>
+      <w:r>
+        <w:t xml:space="preserve">es remained the same or decreased </w:t>
       </w:r>
       <w:r>
         <w:t>one year after the end of an ESD intervention across the XX students surveyed (</w:t>
@@ -56,7 +65,13 @@
         <w:t>Figure X).</w:t>
       </w:r>
       <w:r>
-        <w:t xml:space="preserve"> I found no statistical differences between the time points within a group (see Table XX for statistical outputs). </w:t>
+        <w:t xml:space="preserve"> I found no statistical differences between the time points within a group (see </w:t>
+      </w:r>
+      <w:r>
+        <w:t>Appendix</w:t>
+      </w:r>
+      <w:r>
+        <w:t xml:space="preserve"> XX for statistical outputs). </w:t>
       </w:r>
     </w:p>
     <w:p>
@@ -64,7 +79,13 @@
         <w:jc w:val="both"/>
       </w:pPr>
       <w:r>
-        <w:t xml:space="preserve">In line with my predictions, I found that sustainability competences </w:t>
+        <w:t>In line with my predictions, I found that sustainability competenc</w:t>
+      </w:r>
+      <w:r>
+        <w:t>i</w:t>
+      </w:r>
+      <w:r>
+        <w:t xml:space="preserve">es </w:t>
       </w:r>
       <w:r>
         <w:t>differed depending on the involvement of</w:t>
@@ -82,10 +103,16 @@
         <w:t xml:space="preserve">partly statistically significantly reported </w:t>
       </w:r>
       <w:r>
-        <w:t>higher mean scores for the involved group (see Figure X and Table X for statistical outputs)</w:t>
-      </w:r>
-      <w:r>
-        <w:t xml:space="preserve"> than the control group</w:t>
+        <w:t xml:space="preserve">higher mean scores for the involved group </w:t>
+      </w:r>
+      <w:r>
+        <w:t>than the control group</w:t>
+      </w:r>
+      <w:r>
+        <w:t xml:space="preserve"> </w:t>
+      </w:r>
+      <w:r>
+        <w:t>(see Figure X and Table X for statistical outputs)</w:t>
       </w:r>
       <w:r>
         <w:t xml:space="preserve">. </w:t>
@@ -97,7 +124,13 @@
         <w:t xml:space="preserve">remained the same or decreased, directly after the ESD intervention (time point 2), as well as one year after the intervention (time point 3). </w:t>
       </w:r>
       <w:r>
-        <w:t>The involved group reported higher mean scores for all sustainability competences at all time points</w:t>
+        <w:t>The involved group reported higher mean scores for all sustainability competenc</w:t>
+      </w:r>
+      <w:r>
+        <w:t>i</w:t>
+      </w:r>
+      <w:r>
+        <w:t>es at all time points</w:t>
       </w:r>
       <w:r>
         <w:t>,</w:t>
@@ -153,6 +186,9 @@
     </w:p>
     <w:p>
       <w:r>
+        <w:rPr>
+          <w:noProof/>
+        </w:rPr>
         <w:drawing>
           <wp:inline distT="0" distB="0" distL="0" distR="0" wp14:anchorId="4C7C7666" wp14:editId="348205AA">
             <wp:extent cx="5731510" cy="4093845"/>
@@ -205,6 +241,7 @@
     </w:p>
     <w:p>
       <w:r>
+        <w:lastRenderedPageBreak/>
         <w:t>Figure XX: Components of sustainab</w:t>
       </w:r>
       <w:r>
@@ -220,11 +257,7 @@
         <w:t xml:space="preserve">(nt1= XX, nt2= XX, nt3= XX) </w:t>
       </w:r>
       <w:r>
-        <w:t xml:space="preserve">students surveyed using Wilcoxon test for significance (see Table XX for full </w:t>
-      </w:r>
-      <w:r>
-        <w:lastRenderedPageBreak/>
-        <w:t xml:space="preserve">testing outputs). Points represent calculated mean values from the self-reported survey. Error bars represent </w:t>
+        <w:t xml:space="preserve">students surveyed using Wilcoxon test for significance (see Table XX for full testing outputs). Points represent calculated mean values from the self-reported survey. Error bars represent </w:t>
       </w:r>
       <w:r>
         <w:t xml:space="preserve">95% </w:t>
@@ -242,6 +275,9 @@
       <w:proofErr w:type="spellEnd"/>
       <w:r>
         <w:t xml:space="preserve"> the Wilcoxon test comparing the groups. See Table XX for meanings of number of stars. </w:t>
+      </w:r>
+      <w:r>
+        <w:t>No significant differences were found between the time points using the Kruskal Wallis test.</w:t>
       </w:r>
     </w:p>
     <w:p/>
@@ -307,6 +343,9 @@
         <w:pStyle w:val="Heading2"/>
       </w:pPr>
       <w:r>
+        <w:rPr>
+          <w:noProof/>
+        </w:rPr>
         <w:drawing>
           <wp:inline distT="0" distB="0" distL="0" distR="0" wp14:anchorId="44EB879E" wp14:editId="40997949">
             <wp:extent cx="5731510" cy="4093845"/>
@@ -395,6 +434,7 @@
         <w:pStyle w:val="Heading2"/>
       </w:pPr>
       <w:r>
+        <w:lastRenderedPageBreak/>
         <w:t>S</w:t>
       </w:r>
       <w:r>
@@ -482,11 +522,7 @@
         <w:t xml:space="preserve"> </w:t>
       </w:r>
       <w:r>
-        <w:t xml:space="preserve">The reported mean scores of the involved group were higher for both collective and individual </w:t>
-      </w:r>
-      <w:r>
-        <w:lastRenderedPageBreak/>
-        <w:t xml:space="preserve">self-efficacy beliefs than those of the control group. </w:t>
+        <w:t xml:space="preserve">The reported mean scores of the involved group were higher for both collective and individual self-efficacy beliefs than those of the control group. </w:t>
       </w:r>
       <w:r>
         <w:t xml:space="preserve">Interestingly, the control group scored higher in collective self-efficacy beliefs than individual ones, whereas for the involved group it was the other way around. </w:t>
@@ -593,24 +629,23 @@
         <w:jc w:val="both"/>
       </w:pPr>
       <w:r>
-        <w:t>Looking at the relationship between aim and action focussed self-efficacy beliefs and group membership, I found that the involved group reported significantly higher scores regarding the aim focus, than the control group (W = 8, p &lt; .05, Figure X, see Table X for statistical outputs). Although also for the action focus, the involved group scored higher, there were no statistical differences (W = 1, p &gt; .05). I found no differences between the action and aim scores for the involved group (W = 1, p &gt; .05) and the control group (W = 1, p &gt; .05).</w:t>
-      </w:r>
-    </w:p>
-    <w:p/>
-    <w:p/>
-    <w:p>
-      <w:r>
-        <w:t>Table for within groups</w:t>
+        <w:t xml:space="preserve">Looking at the relationship between aim and action focussed self-efficacy beliefs and group membership, I found that the involved group reported significantly higher scores regarding the aim focus, than the control group (W = 8, p &lt; .05, Figure X, see Table X for statistical outputs). Although also for the action focus, the involved group scored higher, there were no statistical differences (W = </w:t>
+      </w:r>
+      <w:r>
+        <w:lastRenderedPageBreak/>
+        <w:t>1, p &gt; .05). I found no differences between the action and aim scores for the involved group (W = 1, p &gt; .05) and the control group (W = 1, p &gt; .05).</w:t>
       </w:r>
     </w:p>
     <w:p>
       <w:r>
-        <w:lastRenderedPageBreak/>
+        <w:rPr>
+          <w:noProof/>
+        </w:rPr>
         <w:drawing>
-          <wp:inline distT="0" distB="0" distL="0" distR="0" wp14:anchorId="0F6F9C4C" wp14:editId="6FCE4BBD">
-            <wp:extent cx="3626036" cy="1320868"/>
+          <wp:inline distT="0" distB="0" distL="0" distR="0" wp14:anchorId="0325F728" wp14:editId="79D0573E">
+            <wp:extent cx="5731510" cy="4093845"/>
             <wp:effectExtent l="0" t="0" r="0" b="0"/>
-            <wp:docPr id="223295961" name="Picture 1" descr="A screenshot of a computer&#10;&#10;Description automatically generated"/>
+            <wp:docPr id="532527242" name="Picture 5" descr="A graph of different colored bars&#10;&#10;Description automatically generated"/>
             <wp:cNvGraphicFramePr>
               <a:graphicFrameLocks xmlns:a="http://schemas.openxmlformats.org/drawingml/2006/main" noChangeAspect="1"/>
             </wp:cNvGraphicFramePr>
@@ -618,96 +653,13 @@
               <a:graphicData uri="http://schemas.openxmlformats.org/drawingml/2006/picture">
                 <pic:pic xmlns:pic="http://schemas.openxmlformats.org/drawingml/2006/picture">
                   <pic:nvPicPr>
-                    <pic:cNvPr id="223295961" name="Picture 1" descr="A screenshot of a computer&#10;&#10;Description automatically generated"/>
-                    <pic:cNvPicPr/>
-                  </pic:nvPicPr>
-                  <pic:blipFill>
-                    <a:blip r:embed="rId11"/>
-                    <a:stretch>
-                      <a:fillRect/>
-                    </a:stretch>
-                  </pic:blipFill>
-                  <pic:spPr>
-                    <a:xfrm>
-                      <a:off x="0" y="0"/>
-                      <a:ext cx="3626036" cy="1320868"/>
-                    </a:xfrm>
-                    <a:prstGeom prst="rect">
-                      <a:avLst/>
-                    </a:prstGeom>
-                  </pic:spPr>
-                </pic:pic>
-              </a:graphicData>
-            </a:graphic>
-          </wp:inline>
-        </w:drawing>
-      </w:r>
-    </w:p>
-    <w:p/>
-    <w:p/>
-    <w:p>
-      <w:r>
-        <w:t>Table for between groups:</w:t>
-      </w:r>
-      <w:r>
-        <w:drawing>
-          <wp:inline distT="0" distB="0" distL="0" distR="0" wp14:anchorId="2A7BFE43" wp14:editId="4AF9FF65">
-            <wp:extent cx="5731510" cy="1175385"/>
-            <wp:effectExtent l="0" t="0" r="2540" b="5715"/>
-            <wp:docPr id="1231462201" name="Picture 1" descr="A screenshot of a computer&#10;&#10;Description automatically generated"/>
-            <wp:cNvGraphicFramePr>
-              <a:graphicFrameLocks xmlns:a="http://schemas.openxmlformats.org/drawingml/2006/main" noChangeAspect="1"/>
-            </wp:cNvGraphicFramePr>
-            <a:graphic xmlns:a="http://schemas.openxmlformats.org/drawingml/2006/main">
-              <a:graphicData uri="http://schemas.openxmlformats.org/drawingml/2006/picture">
-                <pic:pic xmlns:pic="http://schemas.openxmlformats.org/drawingml/2006/picture">
-                  <pic:nvPicPr>
-                    <pic:cNvPr id="1231462201" name="Picture 1" descr="A screenshot of a computer&#10;&#10;Description automatically generated"/>
-                    <pic:cNvPicPr/>
-                  </pic:nvPicPr>
-                  <pic:blipFill>
-                    <a:blip r:embed="rId12"/>
-                    <a:stretch>
-                      <a:fillRect/>
-                    </a:stretch>
-                  </pic:blipFill>
-                  <pic:spPr>
-                    <a:xfrm>
-                      <a:off x="0" y="0"/>
-                      <a:ext cx="5731510" cy="1175385"/>
-                    </a:xfrm>
-                    <a:prstGeom prst="rect">
-                      <a:avLst/>
-                    </a:prstGeom>
-                  </pic:spPr>
-                </pic:pic>
-              </a:graphicData>
-            </a:graphic>
-          </wp:inline>
-        </w:drawing>
-      </w:r>
-    </w:p>
-    <w:p>
-      <w:r>
-        <w:drawing>
-          <wp:inline distT="0" distB="0" distL="0" distR="0" wp14:anchorId="6BA71DF8" wp14:editId="011F31FD">
-            <wp:extent cx="5731510" cy="4093845"/>
-            <wp:effectExtent l="0" t="0" r="0" b="0"/>
-            <wp:docPr id="59142737" name="Picture 3" descr="A diagram of a graph&#10;&#10;Description automatically generated with medium confidence"/>
-            <wp:cNvGraphicFramePr>
-              <a:graphicFrameLocks xmlns:a="http://schemas.openxmlformats.org/drawingml/2006/main" noChangeAspect="1"/>
-            </wp:cNvGraphicFramePr>
-            <a:graphic xmlns:a="http://schemas.openxmlformats.org/drawingml/2006/main">
-              <a:graphicData uri="http://schemas.openxmlformats.org/drawingml/2006/picture">
-                <pic:pic xmlns:pic="http://schemas.openxmlformats.org/drawingml/2006/picture">
-                  <pic:nvPicPr>
-                    <pic:cNvPr id="59142737" name="Picture 3" descr="A diagram of a graph&#10;&#10;Description automatically generated with medium confidence"/>
+                    <pic:cNvPr id="532527242" name="Picture 5" descr="A graph of different colored bars&#10;&#10;Description automatically generated"/>
                     <pic:cNvPicPr>
                       <a:picLocks noChangeAspect="1" noChangeArrowheads="1"/>
                     </pic:cNvPicPr>
                   </pic:nvPicPr>
                   <pic:blipFill>
-                    <a:blip r:embed="rId13" cstate="print">
+                    <a:blip r:embed="rId11" cstate="print">
                       <a:extLst>
                         <a:ext uri="{28A0092B-C50C-407E-A947-70E740481C1C}">
                           <a14:useLocalDpi xmlns:a14="http://schemas.microsoft.com/office/drawing/2010/main" val="0"/>
@@ -741,62 +693,6 @@
     </w:p>
     <w:p>
       <w:r>
-        <w:rPr>
-          <w:noProof/>
-        </w:rPr>
-        <w:lastRenderedPageBreak/>
-        <w:drawing>
-          <wp:inline distT="0" distB="0" distL="0" distR="0" wp14:anchorId="0325F728" wp14:editId="79D0573E">
-            <wp:extent cx="5731510" cy="4093845"/>
-            <wp:effectExtent l="0" t="0" r="0" b="0"/>
-            <wp:docPr id="532527242" name="Picture 5" descr="A graph of different colored bars&#10;&#10;Description automatically generated"/>
-            <wp:cNvGraphicFramePr>
-              <a:graphicFrameLocks xmlns:a="http://schemas.openxmlformats.org/drawingml/2006/main" noChangeAspect="1"/>
-            </wp:cNvGraphicFramePr>
-            <a:graphic xmlns:a="http://schemas.openxmlformats.org/drawingml/2006/main">
-              <a:graphicData uri="http://schemas.openxmlformats.org/drawingml/2006/picture">
-                <pic:pic xmlns:pic="http://schemas.openxmlformats.org/drawingml/2006/picture">
-                  <pic:nvPicPr>
-                    <pic:cNvPr id="532527242" name="Picture 5" descr="A graph of different colored bars&#10;&#10;Description automatically generated"/>
-                    <pic:cNvPicPr>
-                      <a:picLocks noChangeAspect="1" noChangeArrowheads="1"/>
-                    </pic:cNvPicPr>
-                  </pic:nvPicPr>
-                  <pic:blipFill>
-                    <a:blip r:embed="rId14" cstate="print">
-                      <a:extLst>
-                        <a:ext uri="{28A0092B-C50C-407E-A947-70E740481C1C}">
-                          <a14:useLocalDpi xmlns:a14="http://schemas.microsoft.com/office/drawing/2010/main" val="0"/>
-                        </a:ext>
-                      </a:extLst>
-                    </a:blip>
-                    <a:srcRect/>
-                    <a:stretch>
-                      <a:fillRect/>
-                    </a:stretch>
-                  </pic:blipFill>
-                  <pic:spPr bwMode="auto">
-                    <a:xfrm>
-                      <a:off x="0" y="0"/>
-                      <a:ext cx="5731510" cy="4093845"/>
-                    </a:xfrm>
-                    <a:prstGeom prst="rect">
-                      <a:avLst/>
-                    </a:prstGeom>
-                    <a:noFill/>
-                    <a:ln>
-                      <a:noFill/>
-                    </a:ln>
-                  </pic:spPr>
-                </pic:pic>
-              </a:graphicData>
-            </a:graphic>
-          </wp:inline>
-        </w:drawing>
-      </w:r>
-    </w:p>
-    <w:p>
-      <w:r>
         <w:t xml:space="preserve">Figure XX: </w:t>
       </w:r>
       <w:r>
@@ -810,236 +706,15 @@
       </w:r>
       <w:r>
         <w:t xml:space="preserve"> represent calculated mean values from the self-reported survey. Error bars represent 95% confidence intervals.</w:t>
-      </w:r>
-    </w:p>
-    <w:p/>
-    <w:p/>
-    <w:p/>
-    <w:p>
-      <w:pPr>
-        <w:pStyle w:val="Heading2"/>
-      </w:pPr>
-      <w:r>
-        <w:t>APPENDIX RESULTS (check whether to include or not)</w:t>
-      </w:r>
-    </w:p>
-    <w:p>
-      <w:pPr>
-        <w:pStyle w:val="Heading3"/>
-      </w:pPr>
-      <w:r>
-        <w:t>Individual and collective self-efficacy beliefs for each question pair (Annex?!)</w:t>
-      </w:r>
-    </w:p>
-    <w:p/>
-    <w:p>
-      <w:r>
-        <w:lastRenderedPageBreak/>
-        <w:drawing>
-          <wp:inline distT="0" distB="0" distL="0" distR="0" wp14:anchorId="7B6D4CEB" wp14:editId="2B2CBBF9">
-            <wp:extent cx="3905451" cy="2209914"/>
-            <wp:effectExtent l="0" t="0" r="0" b="0"/>
-            <wp:docPr id="2141567025" name="Picture 1" descr="A screenshot of a computer&#10;&#10;Description automatically generated"/>
-            <wp:cNvGraphicFramePr>
-              <a:graphicFrameLocks xmlns:a="http://schemas.openxmlformats.org/drawingml/2006/main" noChangeAspect="1"/>
-            </wp:cNvGraphicFramePr>
-            <a:graphic xmlns:a="http://schemas.openxmlformats.org/drawingml/2006/main">
-              <a:graphicData uri="http://schemas.openxmlformats.org/drawingml/2006/picture">
-                <pic:pic xmlns:pic="http://schemas.openxmlformats.org/drawingml/2006/picture">
-                  <pic:nvPicPr>
-                    <pic:cNvPr id="2141567025" name="Picture 1" descr="A screenshot of a computer&#10;&#10;Description automatically generated"/>
-                    <pic:cNvPicPr/>
-                  </pic:nvPicPr>
-                  <pic:blipFill>
-                    <a:blip r:embed="rId15"/>
-                    <a:stretch>
-                      <a:fillRect/>
-                    </a:stretch>
-                  </pic:blipFill>
-                  <pic:spPr>
-                    <a:xfrm>
-                      <a:off x="0" y="0"/>
-                      <a:ext cx="3905451" cy="2209914"/>
-                    </a:xfrm>
-                    <a:prstGeom prst="rect">
-                      <a:avLst/>
-                    </a:prstGeom>
-                  </pic:spPr>
-                </pic:pic>
-              </a:graphicData>
-            </a:graphic>
-          </wp:inline>
-        </w:drawing>
-      </w:r>
-    </w:p>
-    <w:p>
-      <w:r>
-        <w:drawing>
-          <wp:inline distT="0" distB="0" distL="0" distR="0" wp14:anchorId="6E3408CF" wp14:editId="5D42E6BB">
-            <wp:extent cx="5731510" cy="4093845"/>
-            <wp:effectExtent l="0" t="0" r="0" b="0"/>
-            <wp:docPr id="1215988707" name="Picture 1" descr="A graph of different colored lines&#10;&#10;Description automatically generated with medium confidence"/>
-            <wp:cNvGraphicFramePr>
-              <a:graphicFrameLocks xmlns:a="http://schemas.openxmlformats.org/drawingml/2006/main" noChangeAspect="1"/>
-            </wp:cNvGraphicFramePr>
-            <a:graphic xmlns:a="http://schemas.openxmlformats.org/drawingml/2006/main">
-              <a:graphicData uri="http://schemas.openxmlformats.org/drawingml/2006/picture">
-                <pic:pic xmlns:pic="http://schemas.openxmlformats.org/drawingml/2006/picture">
-                  <pic:nvPicPr>
-                    <pic:cNvPr id="1215988707" name="Picture 1" descr="A graph of different colored lines&#10;&#10;Description automatically generated with medium confidence"/>
-                    <pic:cNvPicPr>
-                      <a:picLocks noChangeAspect="1" noChangeArrowheads="1"/>
-                    </pic:cNvPicPr>
-                  </pic:nvPicPr>
-                  <pic:blipFill>
-                    <a:blip r:embed="rId16" cstate="print">
-                      <a:extLst>
-                        <a:ext uri="{28A0092B-C50C-407E-A947-70E740481C1C}">
-                          <a14:useLocalDpi xmlns:a14="http://schemas.microsoft.com/office/drawing/2010/main" val="0"/>
-                        </a:ext>
-                      </a:extLst>
-                    </a:blip>
-                    <a:srcRect/>
-                    <a:stretch>
-                      <a:fillRect/>
-                    </a:stretch>
-                  </pic:blipFill>
-                  <pic:spPr bwMode="auto">
-                    <a:xfrm>
-                      <a:off x="0" y="0"/>
-                      <a:ext cx="5731510" cy="4093845"/>
-                    </a:xfrm>
-                    <a:prstGeom prst="rect">
-                      <a:avLst/>
-                    </a:prstGeom>
-                    <a:noFill/>
-                    <a:ln>
-                      <a:noFill/>
-                    </a:ln>
-                  </pic:spPr>
-                </pic:pic>
-              </a:graphicData>
-            </a:graphic>
-          </wp:inline>
-        </w:drawing>
-      </w:r>
-    </w:p>
-    <w:p/>
-    <w:p>
-      <w:pPr>
-        <w:pStyle w:val="Heading3"/>
-      </w:pPr>
-    </w:p>
-    <w:p>
-      <w:pPr>
-        <w:pStyle w:val="Heading3"/>
-      </w:pPr>
-      <w:r>
-        <w:drawing>
-          <wp:inline distT="0" distB="0" distL="0" distR="0" wp14:anchorId="2E2295F4" wp14:editId="646B64C9">
-            <wp:extent cx="5731510" cy="4093845"/>
-            <wp:effectExtent l="0" t="0" r="0" b="0"/>
-            <wp:docPr id="1971150529" name="Picture 7" descr="A diagram of a graph&#10;&#10;Description automatically generated with medium confidence"/>
-            <wp:cNvGraphicFramePr>
-              <a:graphicFrameLocks xmlns:a="http://schemas.openxmlformats.org/drawingml/2006/main" noChangeAspect="1"/>
-            </wp:cNvGraphicFramePr>
-            <a:graphic xmlns:a="http://schemas.openxmlformats.org/drawingml/2006/main">
-              <a:graphicData uri="http://schemas.openxmlformats.org/drawingml/2006/picture">
-                <pic:pic xmlns:pic="http://schemas.openxmlformats.org/drawingml/2006/picture">
-                  <pic:nvPicPr>
-                    <pic:cNvPr id="1971150529" name="Picture 7" descr="A diagram of a graph&#10;&#10;Description automatically generated with medium confidence"/>
-                    <pic:cNvPicPr>
-                      <a:picLocks noChangeAspect="1" noChangeArrowheads="1"/>
-                    </pic:cNvPicPr>
-                  </pic:nvPicPr>
-                  <pic:blipFill>
-                    <a:blip r:embed="rId17" cstate="print">
-                      <a:extLst>
-                        <a:ext uri="{28A0092B-C50C-407E-A947-70E740481C1C}">
-                          <a14:useLocalDpi xmlns:a14="http://schemas.microsoft.com/office/drawing/2010/main" val="0"/>
-                        </a:ext>
-                      </a:extLst>
-                    </a:blip>
-                    <a:srcRect/>
-                    <a:stretch>
-                      <a:fillRect/>
-                    </a:stretch>
-                  </pic:blipFill>
-                  <pic:spPr bwMode="auto">
-                    <a:xfrm>
-                      <a:off x="0" y="0"/>
-                      <a:ext cx="5731510" cy="4093845"/>
-                    </a:xfrm>
-                    <a:prstGeom prst="rect">
-                      <a:avLst/>
-                    </a:prstGeom>
-                    <a:noFill/>
-                    <a:ln>
-                      <a:noFill/>
-                    </a:ln>
-                  </pic:spPr>
-                </pic:pic>
-              </a:graphicData>
-            </a:graphic>
-          </wp:inline>
-        </w:drawing>
-      </w:r>
-    </w:p>
-    <w:p>
-      <w:pPr>
-        <w:pStyle w:val="Heading3"/>
-        <w:rPr>
-          <w:rFonts w:asciiTheme="majorHAnsi" w:hAnsiTheme="majorHAnsi"/>
-          <w:sz w:val="40"/>
-          <w:szCs w:val="40"/>
-          <w:lang w:val="de-DE"/>
-        </w:rPr>
-      </w:pPr>
-      <w:r>
-        <w:drawing>
-          <wp:inline distT="0" distB="0" distL="0" distR="0" wp14:anchorId="28A62ACA" wp14:editId="6F3FC653">
-            <wp:extent cx="5731510" cy="1137920"/>
-            <wp:effectExtent l="0" t="0" r="2540" b="5080"/>
-            <wp:docPr id="1901771760" name="Picture 1" descr="A screenshot of a computer&#10;&#10;Description automatically generated"/>
-            <wp:cNvGraphicFramePr>
-              <a:graphicFrameLocks xmlns:a="http://schemas.openxmlformats.org/drawingml/2006/main" noChangeAspect="1"/>
-            </wp:cNvGraphicFramePr>
-            <a:graphic xmlns:a="http://schemas.openxmlformats.org/drawingml/2006/main">
-              <a:graphicData uri="http://schemas.openxmlformats.org/drawingml/2006/picture">
-                <pic:pic xmlns:pic="http://schemas.openxmlformats.org/drawingml/2006/picture">
-                  <pic:nvPicPr>
-                    <pic:cNvPr id="1901771760" name="Picture 1" descr="A screenshot of a computer&#10;&#10;Description automatically generated"/>
-                    <pic:cNvPicPr/>
-                  </pic:nvPicPr>
-                  <pic:blipFill>
-                    <a:blip r:embed="rId18"/>
-                    <a:stretch>
-                      <a:fillRect/>
-                    </a:stretch>
-                  </pic:blipFill>
-                  <pic:spPr>
-                    <a:xfrm>
-                      <a:off x="0" y="0"/>
-                      <a:ext cx="5731510" cy="1137920"/>
-                    </a:xfrm>
-                    <a:prstGeom prst="rect">
-                      <a:avLst/>
-                    </a:prstGeom>
-                  </pic:spPr>
-                </pic:pic>
-              </a:graphicData>
-            </a:graphic>
-          </wp:inline>
-        </w:drawing>
       </w:r>
     </w:p>
     <w:sectPr>
-      <w:headerReference w:type="even" r:id="rId19"/>
-      <w:headerReference w:type="default" r:id="rId20"/>
-      <w:footerReference w:type="even" r:id="rId21"/>
-      <w:footerReference w:type="default" r:id="rId22"/>
-      <w:headerReference w:type="first" r:id="rId23"/>
-      <w:footerReference w:type="first" r:id="rId24"/>
+      <w:headerReference w:type="even" r:id="rId12"/>
+      <w:headerReference w:type="default" r:id="rId13"/>
+      <w:footerReference w:type="even" r:id="rId14"/>
+      <w:footerReference w:type="default" r:id="rId15"/>
+      <w:headerReference w:type="first" r:id="rId16"/>
+      <w:footerReference w:type="first" r:id="rId17"/>
       <w:pgSz w:w="11906" w:h="16838"/>
       <w:pgMar w:top="1440" w:right="1440" w:bottom="1440" w:left="1440" w:header="708" w:footer="708" w:gutter="0"/>
       <w:cols w:space="708"/>

</xml_diff>